<commit_message>
Avance en el plan de proyecto, solo faltan las comunicaciones
</commit_message>
<xml_diff>
--- a/documentos/Lista de acrónimos.docx
+++ b/documentos/Lista de acrónimos.docx
@@ -164,8 +164,6 @@
         </w:rPr>
         <w:t>Acronimos</w:t>
       </w:r>
-      <w:bookmarkStart w:id="0" w:name="_GoBack"/>
-      <w:bookmarkEnd w:id="0"/>
       <w:proofErr w:type="spellEnd"/>
     </w:p>
     <w:p>
@@ -197,6 +195,26 @@
           </wp:inline>
         </w:drawing>
       </w:r>
+    </w:p>
+    <w:p/>
+    <w:p>
+      <w:pPr>
+        <w:tabs>
+          <w:tab w:val="left" w:pos="1920"/>
+        </w:tabs>
+      </w:pPr>
+      <w:r>
+        <w:tab/>
+      </w:r>
+    </w:p>
+    <w:p>
+      <w:pPr>
+        <w:tabs>
+          <w:tab w:val="left" w:pos="1920"/>
+        </w:tabs>
+      </w:pPr>
+      <w:bookmarkStart w:id="0" w:name="_GoBack"/>
+      <w:bookmarkEnd w:id="0"/>
     </w:p>
     <w:sectPr>
       <w:pgSz w:w="11906" w:h="16838"/>
@@ -640,6 +658,32 @@
       <w:u w:val="single"/>
     </w:rPr>
   </w:style>
+  <w:style w:type="table" w:styleId="Tablaconcuadrcula">
+    <w:name w:val="Table Grid"/>
+    <w:basedOn w:val="Tablanormal"/>
+    <w:uiPriority w:val="39"/>
+    <w:rsid w:val="007A2747"/>
+    <w:pPr>
+      <w:spacing w:after="0" w:line="240" w:lineRule="auto"/>
+    </w:pPr>
+    <w:tblPr>
+      <w:tblInd w:w="0" w:type="dxa"/>
+      <w:tblBorders>
+        <w:top w:val="single" w:sz="4" w:space="0" w:color="auto"/>
+        <w:left w:val="single" w:sz="4" w:space="0" w:color="auto"/>
+        <w:bottom w:val="single" w:sz="4" w:space="0" w:color="auto"/>
+        <w:right w:val="single" w:sz="4" w:space="0" w:color="auto"/>
+        <w:insideH w:val="single" w:sz="4" w:space="0" w:color="auto"/>
+        <w:insideV w:val="single" w:sz="4" w:space="0" w:color="auto"/>
+      </w:tblBorders>
+      <w:tblCellMar>
+        <w:top w:w="0" w:type="dxa"/>
+        <w:left w:w="108" w:type="dxa"/>
+        <w:bottom w:w="0" w:type="dxa"/>
+        <w:right w:w="108" w:type="dxa"/>
+      </w:tblCellMar>
+    </w:tblPr>
+  </w:style>
 </w:styles>
 </file>
 
@@ -1953,6 +1997,13 @@
         </dgm:presLayoutVars>
       </dgm:prSet>
       <dgm:spPr/>
+      <dgm:t>
+        <a:bodyPr/>
+        <a:lstStyle/>
+        <a:p>
+          <a:endParaRPr lang="es-ES"/>
+        </a:p>
+      </dgm:t>
     </dgm:pt>
     <dgm:pt modelId="{F249C07B-ED70-4E32-9E4C-C5C4BB038810}" type="pres">
       <dgm:prSet presAssocID="{0D0A0C0E-416F-4406-B78C-6F08E11C1478}" presName="composite" presStyleCnt="0"/>
@@ -2083,6 +2134,13 @@
         </dgm:presLayoutVars>
       </dgm:prSet>
       <dgm:spPr/>
+      <dgm:t>
+        <a:bodyPr/>
+        <a:lstStyle/>
+        <a:p>
+          <a:endParaRPr lang="es-ES"/>
+        </a:p>
+      </dgm:t>
     </dgm:pt>
     <dgm:pt modelId="{A1F481A6-D3D0-4D32-917B-0F636AC02DD2}" type="pres">
       <dgm:prSet presAssocID="{40AAF48F-B25D-4F67-BFEF-7B2FB3FB65D4}" presName="descendantText" presStyleLbl="alignAcc1" presStyleIdx="3" presStyleCnt="6" custLinFactNeighborX="405" custLinFactNeighborY="49020">
@@ -2091,6 +2149,13 @@
         </dgm:presLayoutVars>
       </dgm:prSet>
       <dgm:spPr/>
+      <dgm:t>
+        <a:bodyPr/>
+        <a:lstStyle/>
+        <a:p>
+          <a:endParaRPr lang="es-ES"/>
+        </a:p>
+      </dgm:t>
     </dgm:pt>
     <dgm:pt modelId="{89CA39D8-3BC5-42A6-B51A-F67C4AD5DB92}" type="pres">
       <dgm:prSet presAssocID="{899CFAE4-940C-482A-ACC3-402D27433ED0}" presName="sp" presStyleCnt="0"/>
@@ -2108,6 +2173,13 @@
         </dgm:presLayoutVars>
       </dgm:prSet>
       <dgm:spPr/>
+      <dgm:t>
+        <a:bodyPr/>
+        <a:lstStyle/>
+        <a:p>
+          <a:endParaRPr lang="es-ES"/>
+        </a:p>
+      </dgm:t>
     </dgm:pt>
     <dgm:pt modelId="{1B5C4EA3-BB46-4815-8897-59D5A6B597B5}" type="pres">
       <dgm:prSet presAssocID="{4BA21B9A-B3F0-4CD0-8739-31D4C3B24CB7}" presName="descendantText" presStyleLbl="alignAcc1" presStyleIdx="4" presStyleCnt="6" custLinFactNeighborX="609" custLinFactNeighborY="49087">
@@ -2116,6 +2188,13 @@
         </dgm:presLayoutVars>
       </dgm:prSet>
       <dgm:spPr/>
+      <dgm:t>
+        <a:bodyPr/>
+        <a:lstStyle/>
+        <a:p>
+          <a:endParaRPr lang="es-ES"/>
+        </a:p>
+      </dgm:t>
     </dgm:pt>
     <dgm:pt modelId="{5DC186BB-2891-44C5-86BB-3CE38E10FBBE}" type="pres">
       <dgm:prSet presAssocID="{BFCFFC61-99DB-46F7-A452-56DA05943A89}" presName="sp" presStyleCnt="0"/>
@@ -2133,6 +2212,13 @@
         </dgm:presLayoutVars>
       </dgm:prSet>
       <dgm:spPr/>
+      <dgm:t>
+        <a:bodyPr/>
+        <a:lstStyle/>
+        <a:p>
+          <a:endParaRPr lang="es-ES"/>
+        </a:p>
+      </dgm:t>
     </dgm:pt>
     <dgm:pt modelId="{C947D678-3D18-444F-9E3C-DC032B32AC61}" type="pres">
       <dgm:prSet presAssocID="{37B8A7D4-1B2E-49B8-AD7B-F5D44AB29ECA}" presName="descendantText" presStyleLbl="alignAcc1" presStyleIdx="5" presStyleCnt="6" custLinFactNeighborX="596" custLinFactNeighborY="42143">
@@ -2141,63 +2227,70 @@
         </dgm:presLayoutVars>
       </dgm:prSet>
       <dgm:spPr/>
+      <dgm:t>
+        <a:bodyPr/>
+        <a:lstStyle/>
+        <a:p>
+          <a:endParaRPr lang="es-ES"/>
+        </a:p>
+      </dgm:t>
     </dgm:pt>
   </dgm:ptLst>
   <dgm:cxnLst>
-    <dgm:cxn modelId="{799452A0-C379-43FD-B9B0-C81AA2167E03}" type="presOf" srcId="{CB58CA78-0453-4EE4-827F-4C63131FA992}" destId="{CEB4EF2F-2A26-49EB-839F-D9426296C6D2}" srcOrd="0" destOrd="0" presId="urn:microsoft.com/office/officeart/2005/8/layout/chevron2"/>
     <dgm:cxn modelId="{5829C315-4133-4213-B1FA-42F7592B4B93}" srcId="{08EDAF8F-0CB1-46A9-A0E9-66734335BB9D}" destId="{CB58CA78-0453-4EE4-827F-4C63131FA992}" srcOrd="2" destOrd="0" parTransId="{FFA23037-6C24-4B7E-BB97-892BC4B1312E}" sibTransId="{E0C60D9E-0D40-4ED1-AD9E-D6DB54E39426}"/>
-    <dgm:cxn modelId="{9DBB4785-01FF-422F-AFBD-9EB46C62F51A}" type="presOf" srcId="{40AAF48F-B25D-4F67-BFEF-7B2FB3FB65D4}" destId="{024106D4-8EFE-4580-9212-ECFECFF25474}" srcOrd="0" destOrd="0" presId="urn:microsoft.com/office/officeart/2005/8/layout/chevron2"/>
-    <dgm:cxn modelId="{D186578C-E7A2-4E63-9574-625F789D19D1}" type="presOf" srcId="{8AFDA0F3-457B-4973-8B50-BE3DCC43A995}" destId="{91A4AC8D-88AD-4D9D-9BE0-CEBD4C5332F8}" srcOrd="0" destOrd="0" presId="urn:microsoft.com/office/officeart/2005/8/layout/chevron2"/>
     <dgm:cxn modelId="{094BF056-B346-4E75-B42B-B6BFF1C232D7}" srcId="{8AFDA0F3-457B-4973-8B50-BE3DCC43A995}" destId="{938B02ED-F6D9-4E58-A83F-076B0A3B9FAD}" srcOrd="0" destOrd="0" parTransId="{4277ADB3-DA78-4AEC-8AA4-06F35EF4C82F}" sibTransId="{BE41E6C4-342F-492A-8E3D-DF115F97B57D}"/>
-    <dgm:cxn modelId="{D1425240-F667-45DC-BF8D-BA41FD0BD9D6}" type="presOf" srcId="{C9690740-4045-4AC8-BD6E-100C4A36711B}" destId="{67E7C5E6-459D-461E-95C7-58B21BE6031E}" srcOrd="0" destOrd="1" presId="urn:microsoft.com/office/officeart/2005/8/layout/chevron2"/>
     <dgm:cxn modelId="{B6CE0DCC-43B4-441B-B8A7-2B152C80B58B}" srcId="{0D0A0C0E-416F-4406-B78C-6F08E11C1478}" destId="{4B3A2BA8-7B63-4418-A2B8-CE6FD7D140B7}" srcOrd="0" destOrd="0" parTransId="{0137D8FC-0F0B-48E6-8FBC-DAC5B08282DA}" sibTransId="{6729624C-5C8B-421C-8CD4-B306862E1254}"/>
     <dgm:cxn modelId="{07089A84-8620-449F-A05E-57D402E35A18}" srcId="{08EDAF8F-0CB1-46A9-A0E9-66734335BB9D}" destId="{40AAF48F-B25D-4F67-BFEF-7B2FB3FB65D4}" srcOrd="3" destOrd="0" parTransId="{7A1F8C4F-945C-4CD8-9ECD-15972549F8E2}" sibTransId="{899CFAE4-940C-482A-ACC3-402D27433ED0}"/>
     <dgm:cxn modelId="{BDA7E92C-0D52-42D0-9C84-A045003E5987}" srcId="{37B8A7D4-1B2E-49B8-AD7B-F5D44AB29ECA}" destId="{509AB155-4A4D-4CEF-AB2E-7DD95DC5A35C}" srcOrd="0" destOrd="0" parTransId="{E819BD7F-C2D1-46CF-979E-C048471A6C82}" sibTransId="{81014A82-6DAE-4404-B1A4-DA9B9F775339}"/>
-    <dgm:cxn modelId="{7AA4EBA4-FF83-46AF-BBC7-B7EE5193A80F}" type="presOf" srcId="{938B02ED-F6D9-4E58-A83F-076B0A3B9FAD}" destId="{EDB30F4C-6F0C-48E5-9430-C573291A38BE}" srcOrd="0" destOrd="0" presId="urn:microsoft.com/office/officeart/2005/8/layout/chevron2"/>
-    <dgm:cxn modelId="{EBA30ECF-5018-46D1-B940-47A033D1F4FD}" type="presOf" srcId="{0D0A0C0E-416F-4406-B78C-6F08E11C1478}" destId="{04ACE876-0F5F-4E60-9EC0-6799F760A731}" srcOrd="0" destOrd="0" presId="urn:microsoft.com/office/officeart/2005/8/layout/chevron2"/>
+    <dgm:cxn modelId="{84798112-2197-42AF-B494-F0CF70BD7955}" type="presOf" srcId="{8AFDA0F3-457B-4973-8B50-BE3DCC43A995}" destId="{91A4AC8D-88AD-4D9D-9BE0-CEBD4C5332F8}" srcOrd="0" destOrd="0" presId="urn:microsoft.com/office/officeart/2005/8/layout/chevron2"/>
+    <dgm:cxn modelId="{53C81942-8382-4612-9355-7F142D59C264}" type="presOf" srcId="{C9690740-4045-4AC8-BD6E-100C4A36711B}" destId="{67E7C5E6-459D-461E-95C7-58B21BE6031E}" srcOrd="0" destOrd="1" presId="urn:microsoft.com/office/officeart/2005/8/layout/chevron2"/>
+    <dgm:cxn modelId="{9CAF476B-70BB-4EDF-90C0-278A809B3D37}" type="presOf" srcId="{509AB155-4A4D-4CEF-AB2E-7DD95DC5A35C}" destId="{C947D678-3D18-444F-9E3C-DC032B32AC61}" srcOrd="0" destOrd="0" presId="urn:microsoft.com/office/officeart/2005/8/layout/chevron2"/>
+    <dgm:cxn modelId="{B091B2BD-2572-42A6-91A9-336D775F58A5}" type="presOf" srcId="{40AAF48F-B25D-4F67-BFEF-7B2FB3FB65D4}" destId="{024106D4-8EFE-4580-9212-ECFECFF25474}" srcOrd="0" destOrd="0" presId="urn:microsoft.com/office/officeart/2005/8/layout/chevron2"/>
+    <dgm:cxn modelId="{B82007B0-1F65-4EE9-8E79-8D768FA29C2C}" type="presOf" srcId="{4BA21B9A-B3F0-4CD0-8739-31D4C3B24CB7}" destId="{5057334B-6C0F-4A2C-923D-4ECD3E1B0ED8}" srcOrd="0" destOrd="0" presId="urn:microsoft.com/office/officeart/2005/8/layout/chevron2"/>
+    <dgm:cxn modelId="{523373BA-E43F-4A88-8C15-FA825CE208DE}" type="presOf" srcId="{0D0A0C0E-416F-4406-B78C-6F08E11C1478}" destId="{04ACE876-0F5F-4E60-9EC0-6799F760A731}" srcOrd="0" destOrd="0" presId="urn:microsoft.com/office/officeart/2005/8/layout/chevron2"/>
+    <dgm:cxn modelId="{6C20442F-8C9D-4FB6-9301-557C4D99F12F}" type="presOf" srcId="{F6B3DF2D-225D-42C4-877C-BEB9887AB7E0}" destId="{1B5C4EA3-BB46-4815-8897-59D5A6B597B5}" srcOrd="0" destOrd="0" presId="urn:microsoft.com/office/officeart/2005/8/layout/chevron2"/>
+    <dgm:cxn modelId="{3AE11804-6210-4B0C-9B16-E8790F424F3D}" type="presOf" srcId="{9C445C50-6619-46C0-9DC6-78D9AD115CA5}" destId="{67E7C5E6-459D-461E-95C7-58B21BE6031E}" srcOrd="0" destOrd="0" presId="urn:microsoft.com/office/officeart/2005/8/layout/chevron2"/>
     <dgm:cxn modelId="{31A0975B-6E09-4E3D-B623-86B7DCE815EA}" srcId="{CB58CA78-0453-4EE4-827F-4C63131FA992}" destId="{C9690740-4045-4AC8-BD6E-100C4A36711B}" srcOrd="1" destOrd="0" parTransId="{E969AC17-D777-4250-B6A4-3E9C45AC2FC9}" sibTransId="{EA6DB29A-A5A4-407A-8C2B-E2AE9C791F18}"/>
     <dgm:cxn modelId="{5CEA714C-F270-4B10-A4BA-C72E256317C5}" srcId="{08EDAF8F-0CB1-46A9-A0E9-66734335BB9D}" destId="{0D0A0C0E-416F-4406-B78C-6F08E11C1478}" srcOrd="0" destOrd="0" parTransId="{F6DA6A2C-FDC6-454C-87CE-E65F5DD0B784}" sibTransId="{6F9FB488-FDCA-4C04-B4D3-20687A616831}"/>
+    <dgm:cxn modelId="{E7825B9F-F2F8-40C3-BA7E-96274AE68A55}" type="presOf" srcId="{37B8A7D4-1B2E-49B8-AD7B-F5D44AB29ECA}" destId="{D897CBEA-570C-4B98-9941-3B77288A0145}" srcOrd="0" destOrd="0" presId="urn:microsoft.com/office/officeart/2005/8/layout/chevron2"/>
     <dgm:cxn modelId="{0C526A07-C7CB-438E-B011-9B3AFE1519A7}" srcId="{08EDAF8F-0CB1-46A9-A0E9-66734335BB9D}" destId="{4BA21B9A-B3F0-4CD0-8739-31D4C3B24CB7}" srcOrd="4" destOrd="0" parTransId="{A343D0A4-6D55-44B8-89AB-04B67727261F}" sibTransId="{BFCFFC61-99DB-46F7-A452-56DA05943A89}"/>
     <dgm:cxn modelId="{23BECBD6-445F-4685-9FCB-EEE57EFA1940}" srcId="{8AFDA0F3-457B-4973-8B50-BE3DCC43A995}" destId="{3FF8CE26-55AA-4C33-AE57-8F318B38B86E}" srcOrd="1" destOrd="0" parTransId="{E230A6FE-3913-4392-AA32-8E41B3B3B867}" sibTransId="{55187E80-974A-4FEC-84F5-AD582E3AB48E}"/>
-    <dgm:cxn modelId="{B43CA6B0-E563-4144-8521-B04CA357E3D0}" type="presOf" srcId="{4B3A2BA8-7B63-4418-A2B8-CE6FD7D140B7}" destId="{8062DA80-478A-4D44-9EFE-7FB2E818A8DE}" srcOrd="0" destOrd="0" presId="urn:microsoft.com/office/officeart/2005/8/layout/chevron2"/>
-    <dgm:cxn modelId="{F3832B6B-A7E8-4494-B3CD-8AEAF0B761B3}" type="presOf" srcId="{37B8A7D4-1B2E-49B8-AD7B-F5D44AB29ECA}" destId="{D897CBEA-570C-4B98-9941-3B77288A0145}" srcOrd="0" destOrd="0" presId="urn:microsoft.com/office/officeart/2005/8/layout/chevron2"/>
+    <dgm:cxn modelId="{64DCBA8B-9086-424A-886C-B37D623A19DC}" type="presOf" srcId="{CB58CA78-0453-4EE4-827F-4C63131FA992}" destId="{CEB4EF2F-2A26-49EB-839F-D9426296C6D2}" srcOrd="0" destOrd="0" presId="urn:microsoft.com/office/officeart/2005/8/layout/chevron2"/>
     <dgm:cxn modelId="{B01F99CA-5C45-4632-9672-80140C6DADB7}" srcId="{08EDAF8F-0CB1-46A9-A0E9-66734335BB9D}" destId="{37B8A7D4-1B2E-49B8-AD7B-F5D44AB29ECA}" srcOrd="5" destOrd="0" parTransId="{96546C55-93B4-461D-B580-E6F16C400B32}" sibTransId="{BEA9507C-BB4C-4526-8DF9-9407AB41DFAB}"/>
-    <dgm:cxn modelId="{2909B59D-6507-4EF4-86B8-A7A0B19C8BC7}" type="presOf" srcId="{63891914-5F30-4A7B-A3AB-AAA2E516CE9D}" destId="{A1F481A6-D3D0-4D32-917B-0F636AC02DD2}" srcOrd="0" destOrd="0" presId="urn:microsoft.com/office/officeart/2005/8/layout/chevron2"/>
-    <dgm:cxn modelId="{DE65B497-2DA2-463D-BDEA-73452DC5F6D8}" type="presOf" srcId="{3FF8CE26-55AA-4C33-AE57-8F318B38B86E}" destId="{EDB30F4C-6F0C-48E5-9430-C573291A38BE}" srcOrd="0" destOrd="1" presId="urn:microsoft.com/office/officeart/2005/8/layout/chevron2"/>
+    <dgm:cxn modelId="{C371E3DE-165F-4A23-86F4-8B76FB5C849F}" type="presOf" srcId="{08EDAF8F-0CB1-46A9-A0E9-66734335BB9D}" destId="{1027443B-415F-4EE5-B45A-DE3B651A9340}" srcOrd="0" destOrd="0" presId="urn:microsoft.com/office/officeart/2005/8/layout/chevron2"/>
+    <dgm:cxn modelId="{8E942973-FE87-4012-90D7-3383E34902E7}" type="presOf" srcId="{938B02ED-F6D9-4E58-A83F-076B0A3B9FAD}" destId="{EDB30F4C-6F0C-48E5-9430-C573291A38BE}" srcOrd="0" destOrd="0" presId="urn:microsoft.com/office/officeart/2005/8/layout/chevron2"/>
     <dgm:cxn modelId="{FCEF5988-D139-4577-B75A-D38D2F89E166}" srcId="{08EDAF8F-0CB1-46A9-A0E9-66734335BB9D}" destId="{8AFDA0F3-457B-4973-8B50-BE3DCC43A995}" srcOrd="1" destOrd="0" parTransId="{8EBA950D-34A0-4B73-94AE-05172787BD27}" sibTransId="{6F3E98CF-E0A1-447A-A545-DD638CFD71BB}"/>
     <dgm:cxn modelId="{D3A23568-0224-4128-94F1-A7854EE7F943}" srcId="{40AAF48F-B25D-4F67-BFEF-7B2FB3FB65D4}" destId="{63891914-5F30-4A7B-A3AB-AAA2E516CE9D}" srcOrd="0" destOrd="0" parTransId="{CD61CF7E-44EF-487A-B52B-3DB6A7CA9A1F}" sibTransId="{58485B0C-9375-4CF5-BE6B-4BE174F0B4C6}"/>
     <dgm:cxn modelId="{DA7144C3-5CEE-4FA2-A72F-7E9C42DD2093}" srcId="{CB58CA78-0453-4EE4-827F-4C63131FA992}" destId="{9C445C50-6619-46C0-9DC6-78D9AD115CA5}" srcOrd="0" destOrd="0" parTransId="{5A4DA2DF-B767-4F08-80F0-1F152FF79CF9}" sibTransId="{8E929199-274A-4214-96AF-5E0B89B2A2E8}"/>
-    <dgm:cxn modelId="{7825755F-74C4-4ACE-AD79-4951119D7A72}" type="presOf" srcId="{9C445C50-6619-46C0-9DC6-78D9AD115CA5}" destId="{67E7C5E6-459D-461E-95C7-58B21BE6031E}" srcOrd="0" destOrd="0" presId="urn:microsoft.com/office/officeart/2005/8/layout/chevron2"/>
     <dgm:cxn modelId="{98BD087F-52F6-4598-A639-1DEFF1E0C7FB}" srcId="{4BA21B9A-B3F0-4CD0-8739-31D4C3B24CB7}" destId="{F6B3DF2D-225D-42C4-877C-BEB9887AB7E0}" srcOrd="0" destOrd="0" parTransId="{8F3059DC-59E1-451F-9B5B-245BD9629D3A}" sibTransId="{A39C34E1-19B0-4DE0-985D-40B2B39D2363}"/>
-    <dgm:cxn modelId="{AE40DD55-49F8-4AD6-83F7-944CC3606DB1}" type="presOf" srcId="{EEED4520-0471-4172-93A3-8E7149FED535}" destId="{EDB30F4C-6F0C-48E5-9430-C573291A38BE}" srcOrd="0" destOrd="2" presId="urn:microsoft.com/office/officeart/2005/8/layout/chevron2"/>
-    <dgm:cxn modelId="{69878612-5E7E-43BA-8D22-7713A3AA1B22}" type="presOf" srcId="{4BA21B9A-B3F0-4CD0-8739-31D4C3B24CB7}" destId="{5057334B-6C0F-4A2C-923D-4ECD3E1B0ED8}" srcOrd="0" destOrd="0" presId="urn:microsoft.com/office/officeart/2005/8/layout/chevron2"/>
-    <dgm:cxn modelId="{14910257-A172-4AA4-9A72-EE9B0F38B6C7}" type="presOf" srcId="{F6B3DF2D-225D-42C4-877C-BEB9887AB7E0}" destId="{1B5C4EA3-BB46-4815-8897-59D5A6B597B5}" srcOrd="0" destOrd="0" presId="urn:microsoft.com/office/officeart/2005/8/layout/chevron2"/>
-    <dgm:cxn modelId="{19217514-197A-4605-B59C-2764C2867958}" type="presOf" srcId="{509AB155-4A4D-4CEF-AB2E-7DD95DC5A35C}" destId="{C947D678-3D18-444F-9E3C-DC032B32AC61}" srcOrd="0" destOrd="0" presId="urn:microsoft.com/office/officeart/2005/8/layout/chevron2"/>
-    <dgm:cxn modelId="{84CE164F-254F-4834-905F-13616851975F}" type="presOf" srcId="{08EDAF8F-0CB1-46A9-A0E9-66734335BB9D}" destId="{1027443B-415F-4EE5-B45A-DE3B651A9340}" srcOrd="0" destOrd="0" presId="urn:microsoft.com/office/officeart/2005/8/layout/chevron2"/>
+    <dgm:cxn modelId="{8EB143C6-D15E-4CCA-B531-FB4ADE41C9E4}" type="presOf" srcId="{4B3A2BA8-7B63-4418-A2B8-CE6FD7D140B7}" destId="{8062DA80-478A-4D44-9EFE-7FB2E818A8DE}" srcOrd="0" destOrd="0" presId="urn:microsoft.com/office/officeart/2005/8/layout/chevron2"/>
+    <dgm:cxn modelId="{B0161873-1AA2-4E08-B4CB-DFC903A07B06}" type="presOf" srcId="{63891914-5F30-4A7B-A3AB-AAA2E516CE9D}" destId="{A1F481A6-D3D0-4D32-917B-0F636AC02DD2}" srcOrd="0" destOrd="0" presId="urn:microsoft.com/office/officeart/2005/8/layout/chevron2"/>
+    <dgm:cxn modelId="{C32E75C7-C97A-4301-A7DC-FE53C575695C}" type="presOf" srcId="{3FF8CE26-55AA-4C33-AE57-8F318B38B86E}" destId="{EDB30F4C-6F0C-48E5-9430-C573291A38BE}" srcOrd="0" destOrd="1" presId="urn:microsoft.com/office/officeart/2005/8/layout/chevron2"/>
+    <dgm:cxn modelId="{19E97849-BEEC-4300-B91E-060DB53E15EF}" type="presOf" srcId="{EEED4520-0471-4172-93A3-8E7149FED535}" destId="{EDB30F4C-6F0C-48E5-9430-C573291A38BE}" srcOrd="0" destOrd="2" presId="urn:microsoft.com/office/officeart/2005/8/layout/chevron2"/>
     <dgm:cxn modelId="{81723E9F-73CA-4CD4-BF4F-9D0AC330161A}" srcId="{8AFDA0F3-457B-4973-8B50-BE3DCC43A995}" destId="{EEED4520-0471-4172-93A3-8E7149FED535}" srcOrd="2" destOrd="0" parTransId="{EBA9EEAC-4348-4279-B9FB-7FB27D4A1ACF}" sibTransId="{35117EDE-1CBC-4E0B-A050-2BE10C56F8A8}"/>
-    <dgm:cxn modelId="{4B126D37-D8A6-4858-938C-C537A17341F5}" type="presParOf" srcId="{1027443B-415F-4EE5-B45A-DE3B651A9340}" destId="{F249C07B-ED70-4E32-9E4C-C5C4BB038810}" srcOrd="0" destOrd="0" presId="urn:microsoft.com/office/officeart/2005/8/layout/chevron2"/>
-    <dgm:cxn modelId="{A9B7ED4F-8670-478F-A1CE-934465C000B5}" type="presParOf" srcId="{F249C07B-ED70-4E32-9E4C-C5C4BB038810}" destId="{04ACE876-0F5F-4E60-9EC0-6799F760A731}" srcOrd="0" destOrd="0" presId="urn:microsoft.com/office/officeart/2005/8/layout/chevron2"/>
-    <dgm:cxn modelId="{EAE4D48A-39F1-4FBA-BE96-4C6D947195DD}" type="presParOf" srcId="{F249C07B-ED70-4E32-9E4C-C5C4BB038810}" destId="{8062DA80-478A-4D44-9EFE-7FB2E818A8DE}" srcOrd="1" destOrd="0" presId="urn:microsoft.com/office/officeart/2005/8/layout/chevron2"/>
-    <dgm:cxn modelId="{B9158FED-C27D-46ED-BA81-457420F9CA75}" type="presParOf" srcId="{1027443B-415F-4EE5-B45A-DE3B651A9340}" destId="{E82830B5-5F55-458C-922B-BC91F27D8043}" srcOrd="1" destOrd="0" presId="urn:microsoft.com/office/officeart/2005/8/layout/chevron2"/>
-    <dgm:cxn modelId="{8DA22EFE-FA16-428E-900D-CF09B1E95F81}" type="presParOf" srcId="{1027443B-415F-4EE5-B45A-DE3B651A9340}" destId="{81A5E4CE-A9DB-468E-95C9-8EFAB7E64DC5}" srcOrd="2" destOrd="0" presId="urn:microsoft.com/office/officeart/2005/8/layout/chevron2"/>
-    <dgm:cxn modelId="{19CDBCDC-8A49-40A9-989E-C44C4AF2964C}" type="presParOf" srcId="{81A5E4CE-A9DB-468E-95C9-8EFAB7E64DC5}" destId="{91A4AC8D-88AD-4D9D-9BE0-CEBD4C5332F8}" srcOrd="0" destOrd="0" presId="urn:microsoft.com/office/officeart/2005/8/layout/chevron2"/>
-    <dgm:cxn modelId="{943F091C-6282-41AB-9CCE-D1CF3976147A}" type="presParOf" srcId="{81A5E4CE-A9DB-468E-95C9-8EFAB7E64DC5}" destId="{EDB30F4C-6F0C-48E5-9430-C573291A38BE}" srcOrd="1" destOrd="0" presId="urn:microsoft.com/office/officeart/2005/8/layout/chevron2"/>
-    <dgm:cxn modelId="{82A063A5-3758-4D47-A7C5-5B9B1BF7C627}" type="presParOf" srcId="{1027443B-415F-4EE5-B45A-DE3B651A9340}" destId="{D16CB3CB-3A94-4459-B5DB-D1E563A20CA5}" srcOrd="3" destOrd="0" presId="urn:microsoft.com/office/officeart/2005/8/layout/chevron2"/>
-    <dgm:cxn modelId="{6A207E30-FD1B-4E53-B8F4-60757AE97246}" type="presParOf" srcId="{1027443B-415F-4EE5-B45A-DE3B651A9340}" destId="{D82D6FAD-9D75-4193-96E6-6018428BF0A9}" srcOrd="4" destOrd="0" presId="urn:microsoft.com/office/officeart/2005/8/layout/chevron2"/>
-    <dgm:cxn modelId="{2491EC7B-C94F-42C9-8CF9-F710C093C1BF}" type="presParOf" srcId="{D82D6FAD-9D75-4193-96E6-6018428BF0A9}" destId="{CEB4EF2F-2A26-49EB-839F-D9426296C6D2}" srcOrd="0" destOrd="0" presId="urn:microsoft.com/office/officeart/2005/8/layout/chevron2"/>
-    <dgm:cxn modelId="{7874ECFF-101F-4572-9B5F-505A9D7039DF}" type="presParOf" srcId="{D82D6FAD-9D75-4193-96E6-6018428BF0A9}" destId="{67E7C5E6-459D-461E-95C7-58B21BE6031E}" srcOrd="1" destOrd="0" presId="urn:microsoft.com/office/officeart/2005/8/layout/chevron2"/>
-    <dgm:cxn modelId="{0D2BE833-D039-48D8-9794-3986EA8624ED}" type="presParOf" srcId="{1027443B-415F-4EE5-B45A-DE3B651A9340}" destId="{361C118D-2BD9-42E6-B434-11ED24B35FE3}" srcOrd="5" destOrd="0" presId="urn:microsoft.com/office/officeart/2005/8/layout/chevron2"/>
-    <dgm:cxn modelId="{1666B2AE-7895-49D6-8744-8F462B5EA66F}" type="presParOf" srcId="{1027443B-415F-4EE5-B45A-DE3B651A9340}" destId="{5A6EB288-8AB2-445B-8A2F-B8232CC83B56}" srcOrd="6" destOrd="0" presId="urn:microsoft.com/office/officeart/2005/8/layout/chevron2"/>
-    <dgm:cxn modelId="{5B3FFD48-B0EA-4D35-9E41-B62A51B834E1}" type="presParOf" srcId="{5A6EB288-8AB2-445B-8A2F-B8232CC83B56}" destId="{024106D4-8EFE-4580-9212-ECFECFF25474}" srcOrd="0" destOrd="0" presId="urn:microsoft.com/office/officeart/2005/8/layout/chevron2"/>
-    <dgm:cxn modelId="{70F8082B-4873-4D0D-95FA-75FBEDC3D83E}" type="presParOf" srcId="{5A6EB288-8AB2-445B-8A2F-B8232CC83B56}" destId="{A1F481A6-D3D0-4D32-917B-0F636AC02DD2}" srcOrd="1" destOrd="0" presId="urn:microsoft.com/office/officeart/2005/8/layout/chevron2"/>
-    <dgm:cxn modelId="{62C20351-E66D-454F-BFFA-FFD6F45A7B14}" type="presParOf" srcId="{1027443B-415F-4EE5-B45A-DE3B651A9340}" destId="{89CA39D8-3BC5-42A6-B51A-F67C4AD5DB92}" srcOrd="7" destOrd="0" presId="urn:microsoft.com/office/officeart/2005/8/layout/chevron2"/>
-    <dgm:cxn modelId="{6B98746D-C499-4E61-9CDE-26A9BC90ABF5}" type="presParOf" srcId="{1027443B-415F-4EE5-B45A-DE3B651A9340}" destId="{2628F61D-100C-41AA-8B58-FF4F12E2E533}" srcOrd="8" destOrd="0" presId="urn:microsoft.com/office/officeart/2005/8/layout/chevron2"/>
-    <dgm:cxn modelId="{09B8CFEA-D9AA-4777-A153-3C4680237BA3}" type="presParOf" srcId="{2628F61D-100C-41AA-8B58-FF4F12E2E533}" destId="{5057334B-6C0F-4A2C-923D-4ECD3E1B0ED8}" srcOrd="0" destOrd="0" presId="urn:microsoft.com/office/officeart/2005/8/layout/chevron2"/>
-    <dgm:cxn modelId="{3B0C39B3-C931-4DB1-A218-244F45D0275B}" type="presParOf" srcId="{2628F61D-100C-41AA-8B58-FF4F12E2E533}" destId="{1B5C4EA3-BB46-4815-8897-59D5A6B597B5}" srcOrd="1" destOrd="0" presId="urn:microsoft.com/office/officeart/2005/8/layout/chevron2"/>
-    <dgm:cxn modelId="{114CF1F6-0337-4879-8212-08B94F5CFD8F}" type="presParOf" srcId="{1027443B-415F-4EE5-B45A-DE3B651A9340}" destId="{5DC186BB-2891-44C5-86BB-3CE38E10FBBE}" srcOrd="9" destOrd="0" presId="urn:microsoft.com/office/officeart/2005/8/layout/chevron2"/>
-    <dgm:cxn modelId="{A74BAE11-6549-4590-869A-46E075D44D1F}" type="presParOf" srcId="{1027443B-415F-4EE5-B45A-DE3B651A9340}" destId="{2090FDFA-BF58-428C-946C-C0F52BCAD02A}" srcOrd="10" destOrd="0" presId="urn:microsoft.com/office/officeart/2005/8/layout/chevron2"/>
-    <dgm:cxn modelId="{6C1D428D-0AF5-43E4-A1CE-D35CEFCE4936}" type="presParOf" srcId="{2090FDFA-BF58-428C-946C-C0F52BCAD02A}" destId="{D897CBEA-570C-4B98-9941-3B77288A0145}" srcOrd="0" destOrd="0" presId="urn:microsoft.com/office/officeart/2005/8/layout/chevron2"/>
-    <dgm:cxn modelId="{583F8CD6-8BCC-402A-A6BC-72CC8A43C860}" type="presParOf" srcId="{2090FDFA-BF58-428C-946C-C0F52BCAD02A}" destId="{C947D678-3D18-444F-9E3C-DC032B32AC61}" srcOrd="1" destOrd="0" presId="urn:microsoft.com/office/officeart/2005/8/layout/chevron2"/>
+    <dgm:cxn modelId="{1FAF3E99-1D48-4C8F-AE05-CF8E38BEB198}" type="presParOf" srcId="{1027443B-415F-4EE5-B45A-DE3B651A9340}" destId="{F249C07B-ED70-4E32-9E4C-C5C4BB038810}" srcOrd="0" destOrd="0" presId="urn:microsoft.com/office/officeart/2005/8/layout/chevron2"/>
+    <dgm:cxn modelId="{BD52319D-E08F-484D-B37D-232B829ABA72}" type="presParOf" srcId="{F249C07B-ED70-4E32-9E4C-C5C4BB038810}" destId="{04ACE876-0F5F-4E60-9EC0-6799F760A731}" srcOrd="0" destOrd="0" presId="urn:microsoft.com/office/officeart/2005/8/layout/chevron2"/>
+    <dgm:cxn modelId="{3B44A93E-A678-4D50-A0DE-E2C0436B044C}" type="presParOf" srcId="{F249C07B-ED70-4E32-9E4C-C5C4BB038810}" destId="{8062DA80-478A-4D44-9EFE-7FB2E818A8DE}" srcOrd="1" destOrd="0" presId="urn:microsoft.com/office/officeart/2005/8/layout/chevron2"/>
+    <dgm:cxn modelId="{04D371CC-CC4F-4D53-BF1C-F94F4C09C016}" type="presParOf" srcId="{1027443B-415F-4EE5-B45A-DE3B651A9340}" destId="{E82830B5-5F55-458C-922B-BC91F27D8043}" srcOrd="1" destOrd="0" presId="urn:microsoft.com/office/officeart/2005/8/layout/chevron2"/>
+    <dgm:cxn modelId="{06C3A875-A876-4347-AFA3-F8FCB120B920}" type="presParOf" srcId="{1027443B-415F-4EE5-B45A-DE3B651A9340}" destId="{81A5E4CE-A9DB-468E-95C9-8EFAB7E64DC5}" srcOrd="2" destOrd="0" presId="urn:microsoft.com/office/officeart/2005/8/layout/chevron2"/>
+    <dgm:cxn modelId="{80750474-BD83-45D2-87A7-25543AE2B6A2}" type="presParOf" srcId="{81A5E4CE-A9DB-468E-95C9-8EFAB7E64DC5}" destId="{91A4AC8D-88AD-4D9D-9BE0-CEBD4C5332F8}" srcOrd="0" destOrd="0" presId="urn:microsoft.com/office/officeart/2005/8/layout/chevron2"/>
+    <dgm:cxn modelId="{39BFD819-010F-4930-ADB5-C86E3C2BD3AE}" type="presParOf" srcId="{81A5E4CE-A9DB-468E-95C9-8EFAB7E64DC5}" destId="{EDB30F4C-6F0C-48E5-9430-C573291A38BE}" srcOrd="1" destOrd="0" presId="urn:microsoft.com/office/officeart/2005/8/layout/chevron2"/>
+    <dgm:cxn modelId="{21887513-4EAA-4772-9C2B-3C495DEDBAA0}" type="presParOf" srcId="{1027443B-415F-4EE5-B45A-DE3B651A9340}" destId="{D16CB3CB-3A94-4459-B5DB-D1E563A20CA5}" srcOrd="3" destOrd="0" presId="urn:microsoft.com/office/officeart/2005/8/layout/chevron2"/>
+    <dgm:cxn modelId="{50A2F064-F60B-4F69-B485-AC1419A9A1C5}" type="presParOf" srcId="{1027443B-415F-4EE5-B45A-DE3B651A9340}" destId="{D82D6FAD-9D75-4193-96E6-6018428BF0A9}" srcOrd="4" destOrd="0" presId="urn:microsoft.com/office/officeart/2005/8/layout/chevron2"/>
+    <dgm:cxn modelId="{D0302B88-50CB-4AFF-8A87-BD64E4811082}" type="presParOf" srcId="{D82D6FAD-9D75-4193-96E6-6018428BF0A9}" destId="{CEB4EF2F-2A26-49EB-839F-D9426296C6D2}" srcOrd="0" destOrd="0" presId="urn:microsoft.com/office/officeart/2005/8/layout/chevron2"/>
+    <dgm:cxn modelId="{C5628B0E-281F-4ECD-9DF7-D93EB251DBD8}" type="presParOf" srcId="{D82D6FAD-9D75-4193-96E6-6018428BF0A9}" destId="{67E7C5E6-459D-461E-95C7-58B21BE6031E}" srcOrd="1" destOrd="0" presId="urn:microsoft.com/office/officeart/2005/8/layout/chevron2"/>
+    <dgm:cxn modelId="{B42CC865-06E0-49E7-8D73-A64AF5DC9BDF}" type="presParOf" srcId="{1027443B-415F-4EE5-B45A-DE3B651A9340}" destId="{361C118D-2BD9-42E6-B434-11ED24B35FE3}" srcOrd="5" destOrd="0" presId="urn:microsoft.com/office/officeart/2005/8/layout/chevron2"/>
+    <dgm:cxn modelId="{5FDD7DC3-A0BD-4162-A882-61BC98722F52}" type="presParOf" srcId="{1027443B-415F-4EE5-B45A-DE3B651A9340}" destId="{5A6EB288-8AB2-445B-8A2F-B8232CC83B56}" srcOrd="6" destOrd="0" presId="urn:microsoft.com/office/officeart/2005/8/layout/chevron2"/>
+    <dgm:cxn modelId="{35507252-33D3-4079-8CFF-1F2A123A15C8}" type="presParOf" srcId="{5A6EB288-8AB2-445B-8A2F-B8232CC83B56}" destId="{024106D4-8EFE-4580-9212-ECFECFF25474}" srcOrd="0" destOrd="0" presId="urn:microsoft.com/office/officeart/2005/8/layout/chevron2"/>
+    <dgm:cxn modelId="{4CCA8C2A-84FE-47DC-A0BE-28FDACFCB81C}" type="presParOf" srcId="{5A6EB288-8AB2-445B-8A2F-B8232CC83B56}" destId="{A1F481A6-D3D0-4D32-917B-0F636AC02DD2}" srcOrd="1" destOrd="0" presId="urn:microsoft.com/office/officeart/2005/8/layout/chevron2"/>
+    <dgm:cxn modelId="{D389ED1E-A31A-479B-B050-3DAE81EF0A42}" type="presParOf" srcId="{1027443B-415F-4EE5-B45A-DE3B651A9340}" destId="{89CA39D8-3BC5-42A6-B51A-F67C4AD5DB92}" srcOrd="7" destOrd="0" presId="urn:microsoft.com/office/officeart/2005/8/layout/chevron2"/>
+    <dgm:cxn modelId="{1295E37C-DCC8-43FA-9790-E8D6FADBD72B}" type="presParOf" srcId="{1027443B-415F-4EE5-B45A-DE3B651A9340}" destId="{2628F61D-100C-41AA-8B58-FF4F12E2E533}" srcOrd="8" destOrd="0" presId="urn:microsoft.com/office/officeart/2005/8/layout/chevron2"/>
+    <dgm:cxn modelId="{909991D7-DBD9-4982-BCD2-E3A9B485875C}" type="presParOf" srcId="{2628F61D-100C-41AA-8B58-FF4F12E2E533}" destId="{5057334B-6C0F-4A2C-923D-4ECD3E1B0ED8}" srcOrd="0" destOrd="0" presId="urn:microsoft.com/office/officeart/2005/8/layout/chevron2"/>
+    <dgm:cxn modelId="{EBCE3B99-08A1-4876-BBAE-94D46F3ED9DC}" type="presParOf" srcId="{2628F61D-100C-41AA-8B58-FF4F12E2E533}" destId="{1B5C4EA3-BB46-4815-8897-59D5A6B597B5}" srcOrd="1" destOrd="0" presId="urn:microsoft.com/office/officeart/2005/8/layout/chevron2"/>
+    <dgm:cxn modelId="{26AED72D-98C5-4C10-877E-119332426CDE}" type="presParOf" srcId="{1027443B-415F-4EE5-B45A-DE3B651A9340}" destId="{5DC186BB-2891-44C5-86BB-3CE38E10FBBE}" srcOrd="9" destOrd="0" presId="urn:microsoft.com/office/officeart/2005/8/layout/chevron2"/>
+    <dgm:cxn modelId="{7D71500F-14B8-44F0-A808-0356AB157A39}" type="presParOf" srcId="{1027443B-415F-4EE5-B45A-DE3B651A9340}" destId="{2090FDFA-BF58-428C-946C-C0F52BCAD02A}" srcOrd="10" destOrd="0" presId="urn:microsoft.com/office/officeart/2005/8/layout/chevron2"/>
+    <dgm:cxn modelId="{63FC4FAE-4CDE-4B6B-ACC5-7DAC6E0F34CF}" type="presParOf" srcId="{2090FDFA-BF58-428C-946C-C0F52BCAD02A}" destId="{D897CBEA-570C-4B98-9941-3B77288A0145}" srcOrd="0" destOrd="0" presId="urn:microsoft.com/office/officeart/2005/8/layout/chevron2"/>
+    <dgm:cxn modelId="{7D833E49-6C75-48FD-AE8B-07BD5DF483A3}" type="presParOf" srcId="{2090FDFA-BF58-428C-946C-C0F52BCAD02A}" destId="{C947D678-3D18-444F-9E3C-DC032B32AC61}" srcOrd="1" destOrd="0" presId="urn:microsoft.com/office/officeart/2005/8/layout/chevron2"/>
   </dgm:cxnLst>
   <dgm:bg/>
   <dgm:whole/>

</xml_diff>